<commit_message>
Day 19 LCEL stream invoke
</commit_message>
<xml_diff>
--- a/Day 18(Pydantic output parser, Json parser).docx
+++ b/Day 18(Pydantic output parser, Json parser).docx
@@ -35,6 +35,53 @@
     <w:p>
       <w:pPr>
         <w:rPr>
+          <w:lang w:val="en-US"/>
+        </w:rPr>
+      </w:pPr>
+      <w:r>
+        <w:rPr>
+          <w:lang w:val="en-US"/>
+        </w:rPr>
+        <w:drawing>
+          <wp:inline distT="0" distB="0" distL="0" distR="0" wp14:anchorId="425014A3" wp14:editId="611BD39D">
+            <wp:extent cx="5731510" cy="1590040"/>
+            <wp:effectExtent l="0" t="0" r="2540" b="0"/>
+            <wp:docPr id="1939581340" name="Picture 1"/>
+            <wp:cNvGraphicFramePr>
+              <a:graphicFrameLocks xmlns:a="http://schemas.openxmlformats.org/drawingml/2006/main" noChangeAspect="1"/>
+            </wp:cNvGraphicFramePr>
+            <a:graphic xmlns:a="http://schemas.openxmlformats.org/drawingml/2006/main">
+              <a:graphicData uri="http://schemas.openxmlformats.org/drawingml/2006/picture">
+                <pic:pic xmlns:pic="http://schemas.openxmlformats.org/drawingml/2006/picture">
+                  <pic:nvPicPr>
+                    <pic:cNvPr id="1939581340" name=""/>
+                    <pic:cNvPicPr/>
+                  </pic:nvPicPr>
+                  <pic:blipFill>
+                    <a:blip r:embed="rId4"/>
+                    <a:stretch>
+                      <a:fillRect/>
+                    </a:stretch>
+                  </pic:blipFill>
+                  <pic:spPr>
+                    <a:xfrm>
+                      <a:off x="0" y="0"/>
+                      <a:ext cx="5731510" cy="1590040"/>
+                    </a:xfrm>
+                    <a:prstGeom prst="rect">
+                      <a:avLst/>
+                    </a:prstGeom>
+                  </pic:spPr>
+                </pic:pic>
+              </a:graphicData>
+            </a:graphic>
+          </wp:inline>
+        </w:drawing>
+      </w:r>
+    </w:p>
+    <w:p>
+      <w:pPr>
+        <w:rPr>
           <w:b/>
           <w:bCs/>
           <w:lang w:val="en-US"/>
@@ -44,6 +91,7 @@
         <w:rPr>
           <w:b/>
           <w:bCs/>
+          <w:noProof/>
           <w:lang w:val="en-US"/>
         </w:rPr>
         <w:drawing>
@@ -62,7 +110,7 @@
                     <pic:cNvPicPr/>
                   </pic:nvPicPr>
                   <pic:blipFill>
-                    <a:blip r:embed="rId4"/>
+                    <a:blip r:embed="rId5"/>
                     <a:stretch>
                       <a:fillRect/>
                     </a:stretch>
@@ -95,6 +143,7 @@
         <w:rPr>
           <w:b/>
           <w:bCs/>
+          <w:noProof/>
           <w:lang w:val="en-US"/>
         </w:rPr>
         <w:drawing>
@@ -113,7 +162,7 @@
                     <pic:cNvPicPr/>
                   </pic:nvPicPr>
                   <pic:blipFill>
-                    <a:blip r:embed="rId5"/>
+                    <a:blip r:embed="rId6"/>
                     <a:stretch>
                       <a:fillRect/>
                     </a:stretch>
@@ -137,6 +186,67 @@
     <w:p>
       <w:pPr>
         <w:rPr>
+          <w:lang w:val="en-US"/>
+        </w:rPr>
+      </w:pPr>
+      <w:r>
+        <w:rPr>
+          <w:lang w:val="en-US"/>
+        </w:rPr>
+        <w:lastRenderedPageBreak/>
+        <w:t>When we print the get_format_instructions() of pydantic parser it gives us the description of the parser.</w:t>
+      </w:r>
+    </w:p>
+    <w:p>
+      <w:pPr>
+        <w:rPr>
+          <w:lang w:val="en-US"/>
+        </w:rPr>
+      </w:pPr>
+      <w:r>
+        <w:rPr>
+          <w:lang w:val="en-US"/>
+        </w:rPr>
+        <w:drawing>
+          <wp:inline distT="0" distB="0" distL="0" distR="0" wp14:anchorId="7DFEC943" wp14:editId="0748AD8F">
+            <wp:extent cx="5731510" cy="2058035"/>
+            <wp:effectExtent l="0" t="0" r="2540" b="0"/>
+            <wp:docPr id="609836136" name="Picture 1"/>
+            <wp:cNvGraphicFramePr>
+              <a:graphicFrameLocks xmlns:a="http://schemas.openxmlformats.org/drawingml/2006/main" noChangeAspect="1"/>
+            </wp:cNvGraphicFramePr>
+            <a:graphic xmlns:a="http://schemas.openxmlformats.org/drawingml/2006/main">
+              <a:graphicData uri="http://schemas.openxmlformats.org/drawingml/2006/picture">
+                <pic:pic xmlns:pic="http://schemas.openxmlformats.org/drawingml/2006/picture">
+                  <pic:nvPicPr>
+                    <pic:cNvPr id="609836136" name=""/>
+                    <pic:cNvPicPr/>
+                  </pic:nvPicPr>
+                  <pic:blipFill>
+                    <a:blip r:embed="rId7"/>
+                    <a:stretch>
+                      <a:fillRect/>
+                    </a:stretch>
+                  </pic:blipFill>
+                  <pic:spPr>
+                    <a:xfrm>
+                      <a:off x="0" y="0"/>
+                      <a:ext cx="5731510" cy="2058035"/>
+                    </a:xfrm>
+                    <a:prstGeom prst="rect">
+                      <a:avLst/>
+                    </a:prstGeom>
+                  </pic:spPr>
+                </pic:pic>
+              </a:graphicData>
+            </a:graphic>
+          </wp:inline>
+        </w:drawing>
+      </w:r>
+    </w:p>
+    <w:p>
+      <w:pPr>
+        <w:rPr>
           <w:b/>
           <w:bCs/>
           <w:lang w:val="en-US"/>
@@ -168,9 +278,9 @@
       </w:pPr>
       <w:r>
         <w:rPr>
-          <w:lang w:val="en-US"/>
-        </w:rPr>
-        <w:lastRenderedPageBreak/>
+          <w:noProof/>
+          <w:lang w:val="en-US"/>
+        </w:rPr>
         <w:drawing>
           <wp:inline distT="0" distB="0" distL="0" distR="0" wp14:anchorId="7F341CF4" wp14:editId="22DBEFE6">
             <wp:extent cx="5731510" cy="2626995"/>
@@ -187,7 +297,7 @@
                     <pic:cNvPicPr/>
                   </pic:nvPicPr>
                   <pic:blipFill>
-                    <a:blip r:embed="rId6"/>
+                    <a:blip r:embed="rId8"/>
                     <a:stretch>
                       <a:fillRect/>
                     </a:stretch>
@@ -220,6 +330,7 @@
         <w:rPr>
           <w:b/>
           <w:bCs/>
+          <w:noProof/>
           <w:lang w:val="en-US"/>
         </w:rPr>
         <w:drawing>
@@ -238,7 +349,7 @@
                     <pic:cNvPicPr/>
                   </pic:nvPicPr>
                   <pic:blipFill>
-                    <a:blip r:embed="rId7"/>
+                    <a:blip r:embed="rId9"/>
                     <a:stretch>
                       <a:fillRect/>
                     </a:stretch>

</xml_diff>

<commit_message>
Day-18: Default values in output parser
</commit_message>
<xml_diff>
--- a/Day 18(Pydantic output parser, Json parser).docx
+++ b/Day 18(Pydantic output parser, Json parser).docx
@@ -1,6 +1,6 @@
 
 <file path=word/document.xml><?xml version="1.0" encoding="utf-8"?>
-<w:document xmlns:wpc="http://schemas.microsoft.com/office/word/2010/wordprocessingCanvas" xmlns:cx="http://schemas.microsoft.com/office/drawing/2014/chartex" xmlns:cx1="http://schemas.microsoft.com/office/drawing/2015/9/8/chartex" xmlns:cx2="http://schemas.microsoft.com/office/drawing/2015/10/21/chartex" xmlns:cx3="http://schemas.microsoft.com/office/drawing/2016/5/9/chartex" xmlns:cx4="http://schemas.microsoft.com/office/drawing/2016/5/10/chartex" xmlns:cx5="http://schemas.microsoft.com/office/drawing/2016/5/11/chartex" xmlns:cx6="http://schemas.microsoft.com/office/drawing/2016/5/12/chartex" xmlns:cx7="http://schemas.microsoft.com/office/drawing/2016/5/13/chartex" xmlns:cx8="http://schemas.microsoft.com/office/drawing/2016/5/14/chartex" xmlns:mc="http://schemas.openxmlformats.org/markup-compatibility/2006" xmlns:aink="http://schemas.microsoft.com/office/drawing/2016/ink" xmlns:am3d="http://schemas.microsoft.com/office/drawing/2017/model3d" xmlns:o="urn:schemas-microsoft-com:office:office" xmlns:oel="http://schemas.microsoft.com/office/2019/extlst" xmlns:r="http://schemas.openxmlformats.org/officeDocument/2006/relationships" xmlns:m="http://schemas.openxmlformats.org/officeDocument/2006/math" xmlns:v="urn:schemas-microsoft-com:vml" xmlns:wp14="http://schemas.microsoft.com/office/word/2010/wordprocessingDrawing" xmlns:wp="http://schemas.openxmlformats.org/drawingml/2006/wordprocessingDrawing" xmlns:w10="urn:schemas-microsoft-com:office:word" xmlns:w="http://schemas.openxmlformats.org/wordprocessingml/2006/main" xmlns:w14="http://schemas.microsoft.com/office/word/2010/wordml" xmlns:w15="http://schemas.microsoft.com/office/word/2012/wordml" xmlns:w16cex="http://schemas.microsoft.com/office/word/2018/wordml/cex" xmlns:w16cid="http://schemas.microsoft.com/office/word/2016/wordml/cid" xmlns:w16="http://schemas.microsoft.com/office/word/2018/wordml" xmlns:w16du="http://schemas.microsoft.com/office/word/2023/wordml/word16du" xmlns:w16sdtdh="http://schemas.microsoft.com/office/word/2020/wordml/sdtdatahash" xmlns:w16se="http://schemas.microsoft.com/office/word/2015/wordml/symex" xmlns:wpg="http://schemas.microsoft.com/office/word/2010/wordprocessingGroup" xmlns:wpi="http://schemas.microsoft.com/office/word/2010/wordprocessingInk" xmlns:wne="http://schemas.microsoft.com/office/word/2006/wordml" xmlns:wps="http://schemas.microsoft.com/office/word/2010/wordprocessingShape" mc:Ignorable="w14 w15 w16se w16cid w16 w16cex w16sdtdh w16du wp14">
+<w:document xmlns:wpc="http://schemas.microsoft.com/office/word/2010/wordprocessingCanvas" xmlns:cx="http://schemas.microsoft.com/office/drawing/2014/chartex" xmlns:cx1="http://schemas.microsoft.com/office/drawing/2015/9/8/chartex" xmlns:cx2="http://schemas.microsoft.com/office/drawing/2015/10/21/chartex" xmlns:cx3="http://schemas.microsoft.com/office/drawing/2016/5/9/chartex" xmlns:cx4="http://schemas.microsoft.com/office/drawing/2016/5/10/chartex" xmlns:cx5="http://schemas.microsoft.com/office/drawing/2016/5/11/chartex" xmlns:cx6="http://schemas.microsoft.com/office/drawing/2016/5/12/chartex" xmlns:cx7="http://schemas.microsoft.com/office/drawing/2016/5/13/chartex" xmlns:cx8="http://schemas.microsoft.com/office/drawing/2016/5/14/chartex" xmlns:mc="http://schemas.openxmlformats.org/markup-compatibility/2006" xmlns:aink="http://schemas.microsoft.com/office/drawing/2016/ink" xmlns:am3d="http://schemas.microsoft.com/office/drawing/2017/model3d" xmlns:o="urn:schemas-microsoft-com:office:office" xmlns:oel="http://schemas.microsoft.com/office/2019/extlst" xmlns:r="http://schemas.openxmlformats.org/officeDocument/2006/relationships" xmlns:m="http://schemas.openxmlformats.org/officeDocument/2006/math" xmlns:v="urn:schemas-microsoft-com:vml" xmlns:wp14="http://schemas.microsoft.com/office/word/2010/wordprocessingDrawing" xmlns:wp="http://schemas.openxmlformats.org/drawingml/2006/wordprocessingDrawing" xmlns:w10="urn:schemas-microsoft-com:office:word" xmlns:w="http://schemas.openxmlformats.org/wordprocessingml/2006/main" xmlns:w14="http://schemas.microsoft.com/office/word/2010/wordml" xmlns:w15="http://schemas.microsoft.com/office/word/2012/wordml" xmlns:w16cex="http://schemas.microsoft.com/office/word/2018/wordml/cex" xmlns:w16cid="http://schemas.microsoft.com/office/word/2016/wordml/cid" xmlns:w16="http://schemas.microsoft.com/office/word/2018/wordml" xmlns:w16du="http://schemas.microsoft.com/office/word/2023/wordml/word16du" xmlns:w16sdtdh="http://schemas.microsoft.com/office/word/2020/wordml/sdtdatahash" xmlns:w16sdtfl="http://schemas.microsoft.com/office/word/2024/wordml/sdtformatlock" xmlns:w16se="http://schemas.microsoft.com/office/word/2015/wordml/symex" xmlns:wpg="http://schemas.microsoft.com/office/word/2010/wordprocessingGroup" xmlns:wpi="http://schemas.microsoft.com/office/word/2010/wordprocessingInk" xmlns:wne="http://schemas.microsoft.com/office/word/2006/wordml" xmlns:wps="http://schemas.microsoft.com/office/word/2010/wordprocessingShape" mc:Ignorable="w14 w15 w16se w16cid w16 w16cex w16sdtdh w16sdtfl w16du wp14">
   <w:body>
     <w:p>
       <w:pPr>
@@ -40,6 +40,7 @@
       </w:pPr>
       <w:r>
         <w:rPr>
+          <w:noProof/>
           <w:lang w:val="en-US"/>
         </w:rPr>
         <w:drawing>
@@ -58,7 +59,7 @@
                     <pic:cNvPicPr/>
                   </pic:nvPicPr>
                   <pic:blipFill>
-                    <a:blip r:embed="rId4"/>
+                    <a:blip r:embed="rId5"/>
                     <a:stretch>
                       <a:fillRect/>
                     </a:stretch>
@@ -82,6 +83,19 @@
     <w:p>
       <w:pPr>
         <w:rPr>
+          <w:lang w:val="en-US"/>
+        </w:rPr>
+      </w:pPr>
+      <w:r>
+        <w:rPr>
+          <w:lang w:val="en-US"/>
+        </w:rPr>
+        <w:t>It has field which helps to specify more details about the attribute</w:t>
+      </w:r>
+    </w:p>
+    <w:p>
+      <w:pPr>
+        <w:rPr>
           <w:b/>
           <w:bCs/>
           <w:lang w:val="en-US"/>
@@ -110,7 +124,7 @@
                     <pic:cNvPicPr/>
                   </pic:nvPicPr>
                   <pic:blipFill>
-                    <a:blip r:embed="rId5"/>
+                    <a:blip r:embed="rId6"/>
                     <a:stretch>
                       <a:fillRect/>
                     </a:stretch>
@@ -146,6 +160,7 @@
           <w:noProof/>
           <w:lang w:val="en-US"/>
         </w:rPr>
+        <w:lastRenderedPageBreak/>
         <w:drawing>
           <wp:inline distT="0" distB="0" distL="0" distR="0" wp14:anchorId="3AC9FB1A" wp14:editId="64F91B6E">
             <wp:extent cx="5731510" cy="3282315"/>
@@ -162,7 +177,7 @@
                     <pic:cNvPicPr/>
                   </pic:nvPicPr>
                   <pic:blipFill>
-                    <a:blip r:embed="rId6"/>
+                    <a:blip r:embed="rId7"/>
                     <a:stretch>
                       <a:fillRect/>
                     </a:stretch>
@@ -193,7 +208,6 @@
         <w:rPr>
           <w:lang w:val="en-US"/>
         </w:rPr>
-        <w:lastRenderedPageBreak/>
         <w:t>When we print the get_format_instructions() of pydantic parser it gives us the description of the parser.</w:t>
       </w:r>
     </w:p>
@@ -205,6 +219,7 @@
       </w:pPr>
       <w:r>
         <w:rPr>
+          <w:noProof/>
           <w:lang w:val="en-US"/>
         </w:rPr>
         <w:drawing>
@@ -223,7 +238,7 @@
                     <pic:cNvPicPr/>
                   </pic:nvPicPr>
                   <pic:blipFill>
-                    <a:blip r:embed="rId7"/>
+                    <a:blip r:embed="rId8"/>
                     <a:stretch>
                       <a:fillRect/>
                     </a:stretch>
@@ -281,6 +296,7 @@
           <w:noProof/>
           <w:lang w:val="en-US"/>
         </w:rPr>
+        <w:lastRenderedPageBreak/>
         <w:drawing>
           <wp:inline distT="0" distB="0" distL="0" distR="0" wp14:anchorId="7F341CF4" wp14:editId="22DBEFE6">
             <wp:extent cx="5731510" cy="2626995"/>
@@ -297,7 +313,7 @@
                     <pic:cNvPicPr/>
                   </pic:nvPicPr>
                   <pic:blipFill>
-                    <a:blip r:embed="rId8"/>
+                    <a:blip r:embed="rId9"/>
                     <a:stretch>
                       <a:fillRect/>
                     </a:stretch>
@@ -321,6 +337,53 @@
     <w:p>
       <w:pPr>
         <w:rPr>
+          <w:lang w:val="en-US"/>
+        </w:rPr>
+      </w:pPr>
+      <w:r>
+        <w:rPr>
+          <w:lang w:val="en-US"/>
+        </w:rPr>
+        <w:drawing>
+          <wp:inline distT="0" distB="0" distL="0" distR="0" wp14:anchorId="7DBEF866" wp14:editId="61248522">
+            <wp:extent cx="5731510" cy="1910080"/>
+            <wp:effectExtent l="0" t="0" r="2540" b="0"/>
+            <wp:docPr id="1896422175" name="Picture 1"/>
+            <wp:cNvGraphicFramePr>
+              <a:graphicFrameLocks xmlns:a="http://schemas.openxmlformats.org/drawingml/2006/main" noChangeAspect="1"/>
+            </wp:cNvGraphicFramePr>
+            <a:graphic xmlns:a="http://schemas.openxmlformats.org/drawingml/2006/main">
+              <a:graphicData uri="http://schemas.openxmlformats.org/drawingml/2006/picture">
+                <pic:pic xmlns:pic="http://schemas.openxmlformats.org/drawingml/2006/picture">
+                  <pic:nvPicPr>
+                    <pic:cNvPr id="1896422175" name=""/>
+                    <pic:cNvPicPr/>
+                  </pic:nvPicPr>
+                  <pic:blipFill>
+                    <a:blip r:embed="rId10"/>
+                    <a:stretch>
+                      <a:fillRect/>
+                    </a:stretch>
+                  </pic:blipFill>
+                  <pic:spPr>
+                    <a:xfrm>
+                      <a:off x="0" y="0"/>
+                      <a:ext cx="5731510" cy="1910080"/>
+                    </a:xfrm>
+                    <a:prstGeom prst="rect">
+                      <a:avLst/>
+                    </a:prstGeom>
+                  </pic:spPr>
+                </pic:pic>
+              </a:graphicData>
+            </a:graphic>
+          </wp:inline>
+        </w:drawing>
+      </w:r>
+    </w:p>
+    <w:p>
+      <w:pPr>
+        <w:rPr>
           <w:b/>
           <w:bCs/>
           <w:lang w:val="en-US"/>
@@ -349,7 +412,7 @@
                     <pic:cNvPicPr/>
                   </pic:nvPicPr>
                   <pic:blipFill>
-                    <a:blip r:embed="rId9"/>
+                    <a:blip r:embed="rId11"/>
                     <a:stretch>
                       <a:fillRect/>
                     </a:stretch>
@@ -370,6 +433,162 @@
         </w:drawing>
       </w:r>
     </w:p>
+    <w:p>
+      <w:pPr>
+        <w:rPr>
+          <w:b/>
+          <w:bCs/>
+          <w:lang w:val="en-US"/>
+        </w:rPr>
+      </w:pPr>
+    </w:p>
+    <w:p>
+      <w:pPr>
+        <w:rPr>
+          <w:b/>
+          <w:bCs/>
+          <w:lang w:val="en-US"/>
+        </w:rPr>
+      </w:pPr>
+      <w:r>
+        <w:rPr>
+          <w:b/>
+          <w:bCs/>
+          <w:lang w:val="en-US"/>
+        </w:rPr>
+        <w:t xml:space="preserve">Pattern validation </w:t>
+      </w:r>
+    </w:p>
+    <w:p>
+      <w:pPr>
+        <w:rPr>
+          <w:b/>
+          <w:bCs/>
+        </w:rPr>
+      </w:pPr>
+      <w:r>
+        <w:rPr>
+          <w:b/>
+          <w:bCs/>
+          <w:lang w:val="en-US"/>
+        </w:rPr>
+        <w:lastRenderedPageBreak/>
+        <w:drawing>
+          <wp:inline distT="0" distB="0" distL="0" distR="0" wp14:anchorId="04144E3A" wp14:editId="1A09A92A">
+            <wp:extent cx="5433531" cy="3063505"/>
+            <wp:effectExtent l="0" t="0" r="0" b="3810"/>
+            <wp:docPr id="1606829239" name="Picture 1"/>
+            <wp:cNvGraphicFramePr>
+              <a:graphicFrameLocks xmlns:a="http://schemas.openxmlformats.org/drawingml/2006/main" noChangeAspect="1"/>
+            </wp:cNvGraphicFramePr>
+            <a:graphic xmlns:a="http://schemas.openxmlformats.org/drawingml/2006/main">
+              <a:graphicData uri="http://schemas.openxmlformats.org/drawingml/2006/picture">
+                <pic:pic xmlns:pic="http://schemas.openxmlformats.org/drawingml/2006/picture">
+                  <pic:nvPicPr>
+                    <pic:cNvPr id="1606829239" name=""/>
+                    <pic:cNvPicPr/>
+                  </pic:nvPicPr>
+                  <pic:blipFill>
+                    <a:blip r:embed="rId12"/>
+                    <a:stretch>
+                      <a:fillRect/>
+                    </a:stretch>
+                  </pic:blipFill>
+                  <pic:spPr>
+                    <a:xfrm>
+                      <a:off x="0" y="0"/>
+                      <a:ext cx="5433531" cy="3063505"/>
+                    </a:xfrm>
+                    <a:prstGeom prst="rect">
+                      <a:avLst/>
+                    </a:prstGeom>
+                  </pic:spPr>
+                </pic:pic>
+              </a:graphicData>
+            </a:graphic>
+          </wp:inline>
+        </w:drawing>
+      </w:r>
+    </w:p>
+    <w:p>
+      <w:pPr>
+        <w:rPr>
+          <w:b/>
+          <w:bCs/>
+        </w:rPr>
+      </w:pPr>
+      <w:r>
+        <w:rPr>
+          <w:b/>
+          <w:bCs/>
+        </w:rPr>
+        <w:t>USING DEFAULT VALUES</w:t>
+      </w:r>
+    </w:p>
+    <w:p>
+      <w:pPr>
+        <w:rPr>
+          <w:b/>
+          <w:bCs/>
+        </w:rPr>
+      </w:pPr>
+      <w:r>
+        <w:rPr>
+          <w:b/>
+          <w:bCs/>
+        </w:rPr>
+        <w:drawing>
+          <wp:inline distT="0" distB="0" distL="0" distR="0" wp14:anchorId="7EF1F9D0" wp14:editId="2409AF9A">
+            <wp:extent cx="5342083" cy="2263336"/>
+            <wp:effectExtent l="0" t="0" r="0" b="3810"/>
+            <wp:docPr id="1086286613" name="Picture 1"/>
+            <wp:cNvGraphicFramePr>
+              <a:graphicFrameLocks xmlns:a="http://schemas.openxmlformats.org/drawingml/2006/main" noChangeAspect="1"/>
+            </wp:cNvGraphicFramePr>
+            <a:graphic xmlns:a="http://schemas.openxmlformats.org/drawingml/2006/main">
+              <a:graphicData uri="http://schemas.openxmlformats.org/drawingml/2006/picture">
+                <pic:pic xmlns:pic="http://schemas.openxmlformats.org/drawingml/2006/picture">
+                  <pic:nvPicPr>
+                    <pic:cNvPr id="1086286613" name=""/>
+                    <pic:cNvPicPr/>
+                  </pic:nvPicPr>
+                  <pic:blipFill>
+                    <a:blip r:embed="rId13"/>
+                    <a:stretch>
+                      <a:fillRect/>
+                    </a:stretch>
+                  </pic:blipFill>
+                  <pic:spPr>
+                    <a:xfrm>
+                      <a:off x="0" y="0"/>
+                      <a:ext cx="5342083" cy="2263336"/>
+                    </a:xfrm>
+                    <a:prstGeom prst="rect">
+                      <a:avLst/>
+                    </a:prstGeom>
+                  </pic:spPr>
+                </pic:pic>
+              </a:graphicData>
+            </a:graphic>
+          </wp:inline>
+        </w:drawing>
+      </w:r>
+    </w:p>
+    <w:p>
+      <w:pPr>
+        <w:rPr>
+          <w:b/>
+          <w:bCs/>
+        </w:rPr>
+      </w:pPr>
+      <w:r>
+        <w:rPr>
+          <w:b/>
+          <w:bCs/>
+        </w:rPr>
+        <w:t>OUTPUT: [‘empty’]</w:t>
+      </w:r>
+    </w:p>
     <w:sectPr>
       <w:pgSz w:w="11906" w:h="16838"/>
       <w:pgMar w:top="1440" w:right="1440" w:bottom="1440" w:left="1440" w:header="708" w:footer="708" w:gutter="0"/>
@@ -381,7 +600,7 @@
 </file>
 
 <file path=word/styles.xml><?xml version="1.0" encoding="utf-8"?>
-<w:styles xmlns:mc="http://schemas.openxmlformats.org/markup-compatibility/2006" xmlns:r="http://schemas.openxmlformats.org/officeDocument/2006/relationships" xmlns:w="http://schemas.openxmlformats.org/wordprocessingml/2006/main" xmlns:w14="http://schemas.microsoft.com/office/word/2010/wordml" xmlns:w15="http://schemas.microsoft.com/office/word/2012/wordml" xmlns:w16cex="http://schemas.microsoft.com/office/word/2018/wordml/cex" xmlns:w16cid="http://schemas.microsoft.com/office/word/2016/wordml/cid" xmlns:w16="http://schemas.microsoft.com/office/word/2018/wordml" xmlns:w16du="http://schemas.microsoft.com/office/word/2023/wordml/word16du" xmlns:w16sdtdh="http://schemas.microsoft.com/office/word/2020/wordml/sdtdatahash" xmlns:w16se="http://schemas.microsoft.com/office/word/2015/wordml/symex" mc:Ignorable="w14 w15 w16se w16cid w16 w16cex w16sdtdh w16du">
+<w:styles xmlns:mc="http://schemas.openxmlformats.org/markup-compatibility/2006" xmlns:r="http://schemas.openxmlformats.org/officeDocument/2006/relationships" xmlns:w="http://schemas.openxmlformats.org/wordprocessingml/2006/main" xmlns:w14="http://schemas.microsoft.com/office/word/2010/wordml" xmlns:w15="http://schemas.microsoft.com/office/word/2012/wordml" xmlns:w16cex="http://schemas.microsoft.com/office/word/2018/wordml/cex" xmlns:w16cid="http://schemas.microsoft.com/office/word/2016/wordml/cid" xmlns:w16="http://schemas.microsoft.com/office/word/2018/wordml" xmlns:w16du="http://schemas.microsoft.com/office/word/2023/wordml/word16du" xmlns:w16sdtdh="http://schemas.microsoft.com/office/word/2020/wordml/sdtdatahash" xmlns:w16sdtfl="http://schemas.microsoft.com/office/word/2024/wordml/sdtformatlock" xmlns:w16se="http://schemas.microsoft.com/office/word/2015/wordml/symex" mc:Ignorable="w14 w15 w16se w16cid w16 w16cex w16sdtdh w16sdtfl w16du">
   <w:docDefaults>
     <w:rPrDefault>
       <w:rPr>
@@ -1104,4 +1323,16 @@
     </a:ext>
   </a:extLst>
 </a:theme>
+</file>
+
+<file path=customXml/item1.xml><?xml version="1.0" encoding="utf-8"?>
+<b:Sources xmlns:b="http://schemas.openxmlformats.org/officeDocument/2006/bibliography" xmlns="http://schemas.openxmlformats.org/officeDocument/2006/bibliography" SelectedStyle="\APASixthEditionOfficeOnline.xsl" StyleName="APA" Version="6"/>
+</file>
+
+<file path=customXml/itemProps1.xml><?xml version="1.0" encoding="utf-8"?>
+<ds:datastoreItem xmlns:ds="http://schemas.openxmlformats.org/officeDocument/2006/customXml" ds:itemID="{3B20ED48-517D-4AF5-997D-BB2209A87E2F}">
+  <ds:schemaRefs>
+    <ds:schemaRef ds:uri="http://schemas.openxmlformats.org/officeDocument/2006/bibliography"/>
+  </ds:schemaRefs>
+</ds:datastoreItem>
 </file>
</xml_diff>